<commit_message>
retirado 200v da lite
</commit_message>
<xml_diff>
--- a/dados/FONTE 120A.docx
+++ b/dados/FONTE 120A.docx
@@ -86,6 +86,52 @@
     <w:p>
       <w:r>
         <w:t>Lugar: Frutal, Minas Gerais.</w:t>
+      </w:r>
+    </w:p>
+    <w:p>
+      <w:r>
+        <w:t>--------------------------------------------------------------------</w:t>
+      </w:r>
+    </w:p>
+    <w:p/>
+    <w:p>
+      <w:r>
+        <w:t>Modelo: FONTE 120A</w:t>
+      </w:r>
+    </w:p>
+    <w:p>
+      <w:r>
+        <w:t>URL: https://produto.mercadolivre.com.br/MLB-4830312164-fonte-automotiva-carregador-storm-120-a-jfa-_JM</w:t>
+      </w:r>
+    </w:p>
+    <w:p>
+      <w:r>
+        <w:t>Nome: Fonte Automotiva Carregador Storm 120-a Jfa</w:t>
+      </w:r>
+    </w:p>
+    <w:p>
+      <w:r>
+        <w:t>Preço: 599.5</w:t>
+      </w:r>
+    </w:p>
+    <w:p>
+      <w:r>
+        <w:t>Preço Previsto: 634.4</w:t>
+      </w:r>
+    </w:p>
+    <w:p>
+      <w:r>
+        <w:t>Loja: MORO1373899</w:t>
+      </w:r>
+    </w:p>
+    <w:p>
+      <w:r>
+        <w:t>Tipo: Clássico</w:t>
+      </w:r>
+    </w:p>
+    <w:p>
+      <w:r>
+        <w:t>Lugar: Rio de Janeiro, Rio de Janeiro.</w:t>
       </w:r>
     </w:p>
     <w:p>

</xml_diff>